<commit_message>
Laboratory 1 - semi-final version
</commit_message>
<xml_diff>
--- a/Magda_Szafranska_18345_kryptografia_lab_1.docx
+++ b/Magda_Szafranska_18345_kryptografia_lab_1.docx
@@ -25,12 +25,12 @@
           <wp:inline distB="114300" distT="114300" distL="114300" distR="114300">
             <wp:extent cx="5731200" cy="838200"/>
             <wp:effectExtent b="0" l="0" r="0" t="0"/>
-            <wp:docPr id="1" name="image3.png"/>
+            <wp:docPr id="1" name="image10.png"/>
             <a:graphic>
               <a:graphicData uri="http://schemas.openxmlformats.org/drawingml/2006/picture">
                 <pic:pic>
                   <pic:nvPicPr>
-                    <pic:cNvPr id="0" name="image3.png"/>
+                    <pic:cNvPr id="0" name="image10.png"/>
                     <pic:cNvPicPr preferRelativeResize="0"/>
                   </pic:nvPicPr>
                   <pic:blipFill>
@@ -211,6 +211,7 @@
     </w:p>
     <w:p>
       <w:pPr>
+        <w:spacing w:after="200" w:lineRule="auto"/>
         <w:rPr>
           <w:sz w:val="32"/>
           <w:szCs w:val="32"/>
@@ -225,6 +226,7 @@
     <w:p>
       <w:pPr>
         <w:pStyle w:val="Title"/>
+        <w:spacing w:after="300" w:lineRule="auto"/>
         <w:jc w:val="center"/>
         <w:rPr>
           <w:b w:val="1"/>
@@ -241,7 +243,29 @@
           <w:szCs w:val="38"/>
           <w:rtl w:val="0"/>
         </w:rPr>
-        <w:t xml:space="preserve">LABORATORIUM Z PODSTAW KRYPTOGRAFII</w:t>
+        <w:t xml:space="preserve">LABORATORIUM NR 3</w:t>
+      </w:r>
+    </w:p>
+    <w:p>
+      <w:pPr>
+        <w:pStyle w:val="Title"/>
+        <w:jc w:val="center"/>
+        <w:rPr>
+          <w:b w:val="1"/>
+          <w:sz w:val="38"/>
+          <w:szCs w:val="38"/>
+        </w:rPr>
+      </w:pPr>
+      <w:bookmarkStart w:colFirst="0" w:colLast="0" w:name="_sp9rzpsulvux" w:id="4"/>
+      <w:bookmarkEnd w:id="4"/>
+      <w:r>
+        <w:rPr>
+          <w:b w:val="1"/>
+          <w:sz w:val="38"/>
+          <w:szCs w:val="38"/>
+          <w:rtl w:val="0"/>
+        </w:rPr>
+        <w:t xml:space="preserve">PODSTAWY KRYPTOGRAFII</w:t>
       </w:r>
     </w:p>
     <w:p>
@@ -263,17 +287,22 @@
       <w:pPr>
         <w:jc w:val="center"/>
         <w:rPr>
+          <w:sz w:val="32"/>
+          <w:szCs w:val="32"/>
+        </w:rPr>
+      </w:pPr>
+      <w:r>
+        <w:rPr>
           <w:sz w:val="26"/>
           <w:szCs w:val="26"/>
-        </w:rPr>
-      </w:pPr>
-      <w:r>
-        <w:rPr>
-          <w:sz w:val="26"/>
-          <w:szCs w:val="26"/>
           <w:rtl w:val="0"/>
         </w:rPr>
         <w:t xml:space="preserve">Prowadzący: dr Piotr Dobosz</w:t>
+      </w:r>
+      <w:r>
+        <w:rPr>
+          <w:rtl w:val="0"/>
+        </w:rPr>
       </w:r>
     </w:p>
     <w:p>
@@ -439,7 +468,6 @@
     </w:p>
     <w:p>
       <w:pPr>
-        <w:jc w:val="right"/>
         <w:rPr>
           <w:b w:val="1"/>
           <w:sz w:val="24"/>
@@ -454,35 +482,6 @@
     </w:p>
     <w:p>
       <w:pPr>
-        <w:jc w:val="right"/>
-        <w:rPr>
-          <w:b w:val="1"/>
-          <w:sz w:val="24"/>
-          <w:szCs w:val="24"/>
-        </w:rPr>
-      </w:pPr>
-      <w:r>
-        <w:rPr>
-          <w:rtl w:val="0"/>
-        </w:rPr>
-      </w:r>
-    </w:p>
-    <w:p>
-      <w:pPr>
-        <w:rPr>
-          <w:b w:val="1"/>
-          <w:sz w:val="24"/>
-          <w:szCs w:val="24"/>
-        </w:rPr>
-      </w:pPr>
-      <w:r>
-        <w:rPr>
-          <w:rtl w:val="0"/>
-        </w:rPr>
-      </w:r>
-    </w:p>
-    <w:p>
-      <w:pPr>
         <w:rPr>
           <w:b w:val="1"/>
           <w:sz w:val="26"/>
@@ -539,8 +538,8 @@
           <w:b w:val="1"/>
         </w:rPr>
       </w:pPr>
-      <w:bookmarkStart w:colFirst="0" w:colLast="0" w:name="_mglhvgj4hp34" w:id="4"/>
-      <w:bookmarkEnd w:id="4"/>
+      <w:bookmarkStart w:colFirst="0" w:colLast="0" w:name="_mglhvgj4hp34" w:id="5"/>
+      <w:bookmarkEnd w:id="5"/>
       <w:r>
         <w:rPr>
           <w:rtl w:val="0"/>
@@ -1196,8 +1195,8 @@
         <w:pStyle w:val="Heading1"/>
         <w:rPr/>
       </w:pPr>
-      <w:bookmarkStart w:colFirst="0" w:colLast="0" w:name="_c5ymhma5yun8" w:id="5"/>
-      <w:bookmarkEnd w:id="5"/>
+      <w:bookmarkStart w:colFirst="0" w:colLast="0" w:name="_c5ymhma5yun8" w:id="6"/>
+      <w:bookmarkEnd w:id="6"/>
       <w:r>
         <w:br w:type="page"/>
       </w:r>
@@ -1212,8 +1211,8 @@
         <w:pStyle w:val="Heading1"/>
         <w:rPr/>
       </w:pPr>
-      <w:bookmarkStart w:colFirst="0" w:colLast="0" w:name="_s0ijzxdfms3r" w:id="6"/>
-      <w:bookmarkEnd w:id="6"/>
+      <w:bookmarkStart w:colFirst="0" w:colLast="0" w:name="_s0ijzxdfms3r" w:id="7"/>
+      <w:bookmarkEnd w:id="7"/>
       <w:r>
         <w:rPr>
           <w:rtl w:val="0"/>
@@ -1238,8 +1237,8 @@
         <w:pStyle w:val="Heading1"/>
         <w:rPr/>
       </w:pPr>
-      <w:bookmarkStart w:colFirst="0" w:colLast="0" w:name="_kbmvft4bsc5q" w:id="7"/>
-      <w:bookmarkEnd w:id="7"/>
+      <w:bookmarkStart w:colFirst="0" w:colLast="0" w:name="_kbmvft4bsc5q" w:id="8"/>
+      <w:bookmarkEnd w:id="8"/>
       <w:r>
         <w:rPr>
           <w:rtl w:val="0"/>
@@ -1289,8 +1288,8 @@
           <w:i w:val="1"/>
         </w:rPr>
       </w:pPr>
-      <w:bookmarkStart w:colFirst="0" w:colLast="0" w:name="_frp4q2hkkf0" w:id="8"/>
-      <w:bookmarkEnd w:id="8"/>
+      <w:bookmarkStart w:colFirst="0" w:colLast="0" w:name="_frp4q2hkkf0" w:id="9"/>
+      <w:bookmarkEnd w:id="9"/>
       <w:r>
         <w:rPr>
           <w:rtl w:val="0"/>
@@ -1520,8 +1519,8 @@
         <w:spacing w:before="240" w:lineRule="auto"/>
         <w:rPr/>
       </w:pPr>
-      <w:bookmarkStart w:colFirst="0" w:colLast="0" w:name="_6du1s5463712" w:id="9"/>
-      <w:bookmarkEnd w:id="9"/>
+      <w:bookmarkStart w:colFirst="0" w:colLast="0" w:name="_6du1s5463712" w:id="10"/>
+      <w:bookmarkEnd w:id="10"/>
       <w:r>
         <w:rPr>
           <w:rtl w:val="0"/>
@@ -1603,8 +1602,8 @@
         <w:spacing w:before="240" w:lineRule="auto"/>
         <w:rPr/>
       </w:pPr>
-      <w:bookmarkStart w:colFirst="0" w:colLast="0" w:name="_pi9a6wv0cso0" w:id="10"/>
-      <w:bookmarkEnd w:id="10"/>
+      <w:bookmarkStart w:colFirst="0" w:colLast="0" w:name="_pi9a6wv0cso0" w:id="11"/>
+      <w:bookmarkEnd w:id="11"/>
       <w:r>
         <w:rPr>
           <w:rtl w:val="0"/>
@@ -1641,12 +1640,12 @@
           <wp:inline distB="114300" distT="114300" distL="114300" distR="114300">
             <wp:extent cx="4772025" cy="1722137"/>
             <wp:effectExtent b="0" l="0" r="0" t="0"/>
-            <wp:docPr id="8" name="image4.png"/>
+            <wp:docPr id="8" name="image6.png"/>
             <a:graphic>
               <a:graphicData uri="http://schemas.openxmlformats.org/drawingml/2006/picture">
                 <pic:pic>
                   <pic:nvPicPr>
-                    <pic:cNvPr id="0" name="image4.png"/>
+                    <pic:cNvPr id="0" name="image6.png"/>
                     <pic:cNvPicPr preferRelativeResize="0"/>
                   </pic:nvPicPr>
                   <pic:blipFill>
@@ -1705,12 +1704,12 @@
             <wp:extent cx="2452688" cy="1104471"/>
             <wp:effectExtent b="0" l="0" r="0" t="0"/>
             <wp:wrapSquare wrapText="bothSides" distB="114300" distT="114300" distL="114300" distR="114300"/>
-            <wp:docPr id="18" name="image8.png"/>
+            <wp:docPr id="18" name="image14.png"/>
             <a:graphic>
               <a:graphicData uri="http://schemas.openxmlformats.org/drawingml/2006/picture">
                 <pic:pic>
                   <pic:nvPicPr>
-                    <pic:cNvPr id="0" name="image8.png"/>
+                    <pic:cNvPr id="0" name="image14.png"/>
                     <pic:cNvPicPr preferRelativeResize="0"/>
                   </pic:nvPicPr>
                   <pic:blipFill>
@@ -1759,12 +1758,12 @@
             <wp:extent cx="2531808" cy="1137366"/>
             <wp:effectExtent b="0" l="0" r="0" t="0"/>
             <wp:wrapSquare wrapText="bothSides" distB="114300" distT="114300" distL="114300" distR="114300"/>
-            <wp:docPr id="3" name="image16.png"/>
+            <wp:docPr id="3" name="image17.png"/>
             <a:graphic>
               <a:graphicData uri="http://schemas.openxmlformats.org/drawingml/2006/picture">
                 <pic:pic>
                   <pic:nvPicPr>
-                    <pic:cNvPr id="0" name="image16.png"/>
+                    <pic:cNvPr id="0" name="image17.png"/>
                     <pic:cNvPicPr preferRelativeResize="0"/>
                   </pic:nvPicPr>
                   <pic:blipFill>
@@ -1828,12 +1827,12 @@
           <wp:inline distB="114300" distT="114300" distL="114300" distR="114300">
             <wp:extent cx="5731200" cy="1625600"/>
             <wp:effectExtent b="0" l="0" r="0" t="0"/>
-            <wp:docPr id="15" name="image11.png"/>
+            <wp:docPr id="15" name="image2.png"/>
             <a:graphic>
               <a:graphicData uri="http://schemas.openxmlformats.org/drawingml/2006/picture">
                 <pic:pic>
                   <pic:nvPicPr>
-                    <pic:cNvPr id="0" name="image11.png"/>
+                    <pic:cNvPr id="0" name="image2.png"/>
                     <pic:cNvPicPr preferRelativeResize="0"/>
                   </pic:nvPicPr>
                   <pic:blipFill>
@@ -1893,12 +1892,12 @@
           <wp:inline distB="114300" distT="114300" distL="114300" distR="114300">
             <wp:extent cx="6444862" cy="3451860"/>
             <wp:effectExtent b="0" l="0" r="0" t="0"/>
-            <wp:docPr id="10" name="image18.png"/>
+            <wp:docPr id="10" name="image15.png"/>
             <a:graphic>
               <a:graphicData uri="http://schemas.openxmlformats.org/drawingml/2006/picture">
                 <pic:pic>
                   <pic:nvPicPr>
-                    <pic:cNvPr id="0" name="image18.png"/>
+                    <pic:cNvPr id="0" name="image15.png"/>
                     <pic:cNvPicPr preferRelativeResize="0"/>
                   </pic:nvPicPr>
                   <pic:blipFill>
@@ -1970,12 +1969,12 @@
           <wp:inline distB="114300" distT="114300" distL="114300" distR="114300">
             <wp:extent cx="4881563" cy="4273899"/>
             <wp:effectExtent b="0" l="0" r="0" t="0"/>
-            <wp:docPr id="12" name="image2.png"/>
+            <wp:docPr id="12" name="image8.png"/>
             <a:graphic>
               <a:graphicData uri="http://schemas.openxmlformats.org/drawingml/2006/picture">
                 <pic:pic>
                   <pic:nvPicPr>
-                    <pic:cNvPr id="0" name="image2.png"/>
+                    <pic:cNvPr id="0" name="image8.png"/>
                     <pic:cNvPicPr preferRelativeResize="0"/>
                   </pic:nvPicPr>
                   <pic:blipFill>
@@ -2017,12 +2016,12 @@
           <wp:inline distB="114300" distT="114300" distL="114300" distR="114300">
             <wp:extent cx="2466975" cy="1232174"/>
             <wp:effectExtent b="0" l="0" r="0" t="0"/>
-            <wp:docPr id="4" name="image12.png"/>
+            <wp:docPr id="4" name="image7.png"/>
             <a:graphic>
               <a:graphicData uri="http://schemas.openxmlformats.org/drawingml/2006/picture">
                 <pic:pic>
                   <pic:nvPicPr>
-                    <pic:cNvPr id="0" name="image12.png"/>
+                    <pic:cNvPr id="0" name="image7.png"/>
                     <pic:cNvPicPr preferRelativeResize="0"/>
                   </pic:nvPicPr>
                   <pic:blipFill>
@@ -2064,12 +2063,12 @@
           <wp:inline distB="114300" distT="114300" distL="114300" distR="114300">
             <wp:extent cx="5734050" cy="1283249"/>
             <wp:effectExtent b="0" l="0" r="0" t="0"/>
-            <wp:docPr id="17" name="image9.png"/>
+            <wp:docPr id="17" name="image1.png"/>
             <a:graphic>
               <a:graphicData uri="http://schemas.openxmlformats.org/drawingml/2006/picture">
                 <pic:pic>
                   <pic:nvPicPr>
-                    <pic:cNvPr id="0" name="image9.png"/>
+                    <pic:cNvPr id="0" name="image1.png"/>
                     <pic:cNvPicPr preferRelativeResize="0"/>
                   </pic:nvPicPr>
                   <pic:blipFill>
@@ -2126,12 +2125,12 @@
           <wp:inline distB="114300" distT="114300" distL="114300" distR="114300">
             <wp:extent cx="5731200" cy="2006600"/>
             <wp:effectExtent b="0" l="0" r="0" t="0"/>
-            <wp:docPr id="14" name="image10.png"/>
+            <wp:docPr id="14" name="image12.png"/>
             <a:graphic>
               <a:graphicData uri="http://schemas.openxmlformats.org/drawingml/2006/picture">
                 <pic:pic>
                   <pic:nvPicPr>
-                    <pic:cNvPr id="0" name="image10.png"/>
+                    <pic:cNvPr id="0" name="image12.png"/>
                     <pic:cNvPicPr preferRelativeResize="0"/>
                   </pic:nvPicPr>
                   <pic:blipFill>
@@ -2183,12 +2182,12 @@
           <wp:inline distB="114300" distT="114300" distL="114300" distR="114300">
             <wp:extent cx="5731200" cy="3073400"/>
             <wp:effectExtent b="0" l="0" r="0" t="0"/>
-            <wp:docPr id="7" name="image7.png"/>
+            <wp:docPr id="7" name="image4.png"/>
             <a:graphic>
               <a:graphicData uri="http://schemas.openxmlformats.org/drawingml/2006/picture">
                 <pic:pic>
                   <pic:nvPicPr>
-                    <pic:cNvPr id="0" name="image7.png"/>
+                    <pic:cNvPr id="0" name="image4.png"/>
                     <pic:cNvPicPr preferRelativeResize="0"/>
                   </pic:nvPicPr>
                   <pic:blipFill>
@@ -2252,8 +2251,8 @@
         <w:spacing w:before="240" w:lineRule="auto"/>
         <w:rPr/>
       </w:pPr>
-      <w:bookmarkStart w:colFirst="0" w:colLast="0" w:name="_qu1xv1sxoz0" w:id="11"/>
-      <w:bookmarkEnd w:id="11"/>
+      <w:bookmarkStart w:colFirst="0" w:colLast="0" w:name="_qu1xv1sxoz0" w:id="12"/>
+      <w:bookmarkEnd w:id="12"/>
       <w:r>
         <w:rPr>
           <w:rtl w:val="0"/>
@@ -2316,12 +2315,12 @@
           <wp:inline distB="114300" distT="114300" distL="114300" distR="114300">
             <wp:extent cx="5731200" cy="3708400"/>
             <wp:effectExtent b="0" l="0" r="0" t="0"/>
-            <wp:docPr id="6" name="image15.png"/>
+            <wp:docPr id="6" name="image3.png"/>
             <a:graphic>
               <a:graphicData uri="http://schemas.openxmlformats.org/drawingml/2006/picture">
                 <pic:pic>
                   <pic:nvPicPr>
-                    <pic:cNvPr id="0" name="image15.png"/>
+                    <pic:cNvPr id="0" name="image3.png"/>
                     <pic:cNvPicPr preferRelativeResize="0"/>
                   </pic:nvPicPr>
                   <pic:blipFill>
@@ -2385,12 +2384,12 @@
           <wp:inline distB="114300" distT="114300" distL="114300" distR="114300">
             <wp:extent cx="5731200" cy="4216400"/>
             <wp:effectExtent b="0" l="0" r="0" t="0"/>
-            <wp:docPr id="13" name="image6.png"/>
+            <wp:docPr id="13" name="image11.png"/>
             <a:graphic>
               <a:graphicData uri="http://schemas.openxmlformats.org/drawingml/2006/picture">
                 <pic:pic>
                   <pic:nvPicPr>
-                    <pic:cNvPr id="0" name="image6.png"/>
+                    <pic:cNvPr id="0" name="image11.png"/>
                     <pic:cNvPicPr preferRelativeResize="0"/>
                   </pic:nvPicPr>
                   <pic:blipFill>
@@ -2478,12 +2477,12 @@
           <wp:inline distB="114300" distT="114300" distL="114300" distR="114300">
             <wp:extent cx="1833563" cy="1026066"/>
             <wp:effectExtent b="0" l="0" r="0" t="0"/>
-            <wp:docPr id="16" name="image1.png"/>
+            <wp:docPr id="16" name="image9.png"/>
             <a:graphic>
               <a:graphicData uri="http://schemas.openxmlformats.org/drawingml/2006/picture">
                 <pic:pic>
                   <pic:nvPicPr>
-                    <pic:cNvPr id="0" name="image1.png"/>
+                    <pic:cNvPr id="0" name="image9.png"/>
                     <pic:cNvPicPr preferRelativeResize="0"/>
                   </pic:nvPicPr>
                   <pic:blipFill>
@@ -2552,12 +2551,12 @@
           <wp:inline distB="114300" distT="114300" distL="114300" distR="114300">
             <wp:extent cx="6807675" cy="3656524"/>
             <wp:effectExtent b="0" l="0" r="0" t="0"/>
-            <wp:docPr id="11" name="image17.png"/>
+            <wp:docPr id="11" name="image13.png"/>
             <a:graphic>
               <a:graphicData uri="http://schemas.openxmlformats.org/drawingml/2006/picture">
                 <pic:pic>
                   <pic:nvPicPr>
-                    <pic:cNvPr id="0" name="image17.png"/>
+                    <pic:cNvPr id="0" name="image13.png"/>
                     <pic:cNvPicPr preferRelativeResize="0"/>
                   </pic:nvPicPr>
                   <pic:blipFill>
@@ -2639,12 +2638,12 @@
           <wp:inline distB="114300" distT="114300" distL="114300" distR="114300">
             <wp:extent cx="5731200" cy="3073400"/>
             <wp:effectExtent b="0" l="0" r="0" t="0"/>
-            <wp:docPr id="5" name="image13.png"/>
+            <wp:docPr id="5" name="image18.png"/>
             <a:graphic>
               <a:graphicData uri="http://schemas.openxmlformats.org/drawingml/2006/picture">
                 <pic:pic>
                   <pic:nvPicPr>
-                    <pic:cNvPr id="0" name="image13.png"/>
+                    <pic:cNvPr id="0" name="image18.png"/>
                     <pic:cNvPicPr preferRelativeResize="0"/>
                   </pic:nvPicPr>
                   <pic:blipFill>
@@ -2772,12 +2771,12 @@
           <wp:inline distB="114300" distT="114300" distL="114300" distR="114300">
             <wp:extent cx="5731200" cy="3073400"/>
             <wp:effectExtent b="0" l="0" r="0" t="0"/>
-            <wp:docPr id="9" name="image14.png"/>
+            <wp:docPr id="9" name="image16.png"/>
             <a:graphic>
               <a:graphicData uri="http://schemas.openxmlformats.org/drawingml/2006/picture">
                 <pic:pic>
                   <pic:nvPicPr>
-                    <pic:cNvPr id="0" name="image14.png"/>
+                    <pic:cNvPr id="0" name="image16.png"/>
                     <pic:cNvPicPr preferRelativeResize="0"/>
                   </pic:nvPicPr>
                   <pic:blipFill>
@@ -2846,8 +2845,8 @@
         <w:spacing w:before="240" w:lineRule="auto"/>
         <w:rPr/>
       </w:pPr>
-      <w:bookmarkStart w:colFirst="0" w:colLast="0" w:name="_15zbcjfsfs4s" w:id="12"/>
-      <w:bookmarkEnd w:id="12"/>
+      <w:bookmarkStart w:colFirst="0" w:colLast="0" w:name="_15zbcjfsfs4s" w:id="13"/>
+      <w:bookmarkEnd w:id="13"/>
       <w:r>
         <w:br w:type="page"/>
       </w:r>
@@ -2863,8 +2862,8 @@
         <w:spacing w:before="240" w:lineRule="auto"/>
         <w:rPr/>
       </w:pPr>
-      <w:bookmarkStart w:colFirst="0" w:colLast="0" w:name="_h3tvpvt07tej" w:id="13"/>
-      <w:bookmarkEnd w:id="13"/>
+      <w:bookmarkStart w:colFirst="0" w:colLast="0" w:name="_h3tvpvt07tej" w:id="14"/>
+      <w:bookmarkEnd w:id="14"/>
       <w:r>
         <w:rPr>
           <w:rtl w:val="0"/>
@@ -2962,9 +2961,71 @@
 <w:ftr xmlns:mc="http://schemas.openxmlformats.org/markup-compatibility/2006" xmlns:o="urn:schemas-microsoft-com:office:office" xmlns:r="http://schemas.openxmlformats.org/officeDocument/2006/relationships" xmlns:m="http://schemas.openxmlformats.org/officeDocument/2006/math" xmlns:v="urn:schemas-microsoft-com:vml" xmlns:wp="http://schemas.openxmlformats.org/drawingml/2006/wordprocessingDrawing" xmlns:w10="urn:schemas-microsoft-com:office:word" xmlns:w="http://schemas.openxmlformats.org/wordprocessingml/2006/main" xmlns:wne="http://schemas.microsoft.com/office/word/2006/wordml" xmlns:sl="http://schemas.openxmlformats.org/schemaLibrary/2006/main" xmlns:a="http://schemas.openxmlformats.org/drawingml/2006/main" xmlns:pic="http://schemas.openxmlformats.org/drawingml/2006/picture" xmlns:c="http://schemas.openxmlformats.org/drawingml/2006/chart" xmlns:lc="http://schemas.openxmlformats.org/drawingml/2006/lockedCanvas" xmlns:dgm="http://schemas.openxmlformats.org/drawingml/2006/diagram" xmlns:wps="http://schemas.microsoft.com/office/word/2010/wordprocessingShape" xmlns:wpg="http://schemas.microsoft.com/office/word/2010/wordprocessingGroup" xmlns:w14="http://schemas.microsoft.com/office/word/2010/wordml" xmlns:w15="http://schemas.microsoft.com/office/word/2012/wordml">
   <w:p>
     <w:pPr>
-      <w:jc w:val="right"/>
+      <w:ind w:left="2160" w:firstLine="0"/>
       <w:rPr/>
     </w:pPr>
+    <w:r>
+      <w:rPr>
+        <w:rtl w:val="0"/>
+      </w:rPr>
+    </w:r>
+  </w:p>
+  <w:p>
+    <w:pPr>
+      <w:ind w:left="0" w:firstLine="0"/>
+      <w:rPr/>
+    </w:pPr>
+    <w:r>
+      <w:pict>
+        <v:rect style="width:0.0pt;height:1.5pt" o:hr="t" o:hrstd="t" o:hralign="center" fillcolor="#A0A0A0" stroked="f"/>
+      </w:pict>
+    </w:r>
+    <w:r>
+      <w:rPr>
+        <w:rtl w:val="0"/>
+      </w:rPr>
+    </w:r>
+  </w:p>
+  <w:p>
+    <w:pPr>
+      <w:ind w:left="0" w:firstLine="0"/>
+      <w:rPr/>
+    </w:pPr>
+    <w:hyperlink w:anchor="_mglhvgj4hp34">
+      <w:r>
+        <w:rPr>
+          <w:i w:val="1"/>
+          <w:color w:val="1155cc"/>
+          <w:sz w:val="20"/>
+          <w:szCs w:val="20"/>
+          <w:u w:val="single"/>
+          <w:rtl w:val="0"/>
+        </w:rPr>
+        <w:t xml:space="preserve">Powrót do interaktywnego spisu treści</w:t>
+      </w:r>
+    </w:hyperlink>
+    <w:r>
+      <w:rPr>
+        <w:sz w:val="20"/>
+        <w:szCs w:val="20"/>
+        <w:rtl w:val="0"/>
+      </w:rPr>
+      <w:t xml:space="preserve"> </w:t>
+    </w:r>
+    <w:r>
+      <w:rPr>
+        <w:rtl w:val="0"/>
+      </w:rPr>
+      <w:tab/>
+      <w:t xml:space="preserve">   </w:t>
+      <w:tab/>
+      <w:tab/>
+      <w:t xml:space="preserve">                </w:t>
+      <w:tab/>
+      <w:tab/>
+      <w:tab/>
+      <w:t xml:space="preserve">    Strona </w:t>
+    </w:r>
     <w:r>
       <w:rPr/>
       <w:fldChar w:fldCharType="begin"/>

</xml_diff>

<commit_message>
Laboratory 1 - final version 1.0
</commit_message>
<xml_diff>
--- a/Magda_Szafranska_18345_kryptografia_lab_1.docx
+++ b/Magda_Szafranska_18345_kryptografia_lab_1.docx
@@ -25,12 +25,12 @@
           <wp:inline distB="114300" distT="114300" distL="114300" distR="114300">
             <wp:extent cx="5731200" cy="838200"/>
             <wp:effectExtent b="0" l="0" r="0" t="0"/>
-            <wp:docPr id="1" name="image10.png"/>
+            <wp:docPr id="1" name="image6.png"/>
             <a:graphic>
               <a:graphicData uri="http://schemas.openxmlformats.org/drawingml/2006/picture">
                 <pic:pic>
                   <pic:nvPicPr>
-                    <pic:cNvPr id="0" name="image10.png"/>
+                    <pic:cNvPr id="0" name="image6.png"/>
                     <pic:cNvPicPr preferRelativeResize="0"/>
                   </pic:nvPicPr>
                   <pic:blipFill>
@@ -243,7 +243,7 @@
           <w:szCs w:val="38"/>
           <w:rtl w:val="0"/>
         </w:rPr>
-        <w:t xml:space="preserve">LABORATORIUM NR 3</w:t>
+        <w:t xml:space="preserve">LABORATORIUM NR 1</w:t>
       </w:r>
     </w:p>
     <w:p>
@@ -1640,12 +1640,12 @@
           <wp:inline distB="114300" distT="114300" distL="114300" distR="114300">
             <wp:extent cx="4772025" cy="1722137"/>
             <wp:effectExtent b="0" l="0" r="0" t="0"/>
-            <wp:docPr id="8" name="image6.png"/>
+            <wp:docPr id="8" name="image9.png"/>
             <a:graphic>
               <a:graphicData uri="http://schemas.openxmlformats.org/drawingml/2006/picture">
                 <pic:pic>
                   <pic:nvPicPr>
-                    <pic:cNvPr id="0" name="image6.png"/>
+                    <pic:cNvPr id="0" name="image9.png"/>
                     <pic:cNvPicPr preferRelativeResize="0"/>
                   </pic:nvPicPr>
                   <pic:blipFill>
@@ -1704,12 +1704,12 @@
             <wp:extent cx="2452688" cy="1104471"/>
             <wp:effectExtent b="0" l="0" r="0" t="0"/>
             <wp:wrapSquare wrapText="bothSides" distB="114300" distT="114300" distL="114300" distR="114300"/>
-            <wp:docPr id="18" name="image14.png"/>
+            <wp:docPr id="18" name="image17.png"/>
             <a:graphic>
               <a:graphicData uri="http://schemas.openxmlformats.org/drawingml/2006/picture">
                 <pic:pic>
                   <pic:nvPicPr>
-                    <pic:cNvPr id="0" name="image14.png"/>
+                    <pic:cNvPr id="0" name="image17.png"/>
                     <pic:cNvPicPr preferRelativeResize="0"/>
                   </pic:nvPicPr>
                   <pic:blipFill>
@@ -1758,12 +1758,12 @@
             <wp:extent cx="2531808" cy="1137366"/>
             <wp:effectExtent b="0" l="0" r="0" t="0"/>
             <wp:wrapSquare wrapText="bothSides" distB="114300" distT="114300" distL="114300" distR="114300"/>
-            <wp:docPr id="3" name="image17.png"/>
+            <wp:docPr id="3" name="image13.png"/>
             <a:graphic>
               <a:graphicData uri="http://schemas.openxmlformats.org/drawingml/2006/picture">
                 <pic:pic>
                   <pic:nvPicPr>
-                    <pic:cNvPr id="0" name="image17.png"/>
+                    <pic:cNvPr id="0" name="image13.png"/>
                     <pic:cNvPicPr preferRelativeResize="0"/>
                   </pic:nvPicPr>
                   <pic:blipFill>
@@ -1827,12 +1827,12 @@
           <wp:inline distB="114300" distT="114300" distL="114300" distR="114300">
             <wp:extent cx="5731200" cy="1625600"/>
             <wp:effectExtent b="0" l="0" r="0" t="0"/>
-            <wp:docPr id="15" name="image2.png"/>
+            <wp:docPr id="15" name="image1.png"/>
             <a:graphic>
               <a:graphicData uri="http://schemas.openxmlformats.org/drawingml/2006/picture">
                 <pic:pic>
                   <pic:nvPicPr>
-                    <pic:cNvPr id="0" name="image2.png"/>
+                    <pic:cNvPr id="0" name="image1.png"/>
                     <pic:cNvPicPr preferRelativeResize="0"/>
                   </pic:nvPicPr>
                   <pic:blipFill>
@@ -1892,12 +1892,12 @@
           <wp:inline distB="114300" distT="114300" distL="114300" distR="114300">
             <wp:extent cx="6444862" cy="3451860"/>
             <wp:effectExtent b="0" l="0" r="0" t="0"/>
-            <wp:docPr id="10" name="image15.png"/>
+            <wp:docPr id="10" name="image11.png"/>
             <a:graphic>
               <a:graphicData uri="http://schemas.openxmlformats.org/drawingml/2006/picture">
                 <pic:pic>
                   <pic:nvPicPr>
-                    <pic:cNvPr id="0" name="image15.png"/>
+                    <pic:cNvPr id="0" name="image11.png"/>
                     <pic:cNvPicPr preferRelativeResize="0"/>
                   </pic:nvPicPr>
                   <pic:blipFill>
@@ -2016,12 +2016,12 @@
           <wp:inline distB="114300" distT="114300" distL="114300" distR="114300">
             <wp:extent cx="2466975" cy="1232174"/>
             <wp:effectExtent b="0" l="0" r="0" t="0"/>
-            <wp:docPr id="4" name="image7.png"/>
+            <wp:docPr id="4" name="image16.png"/>
             <a:graphic>
               <a:graphicData uri="http://schemas.openxmlformats.org/drawingml/2006/picture">
                 <pic:pic>
                   <pic:nvPicPr>
-                    <pic:cNvPr id="0" name="image7.png"/>
+                    <pic:cNvPr id="0" name="image16.png"/>
                     <pic:cNvPicPr preferRelativeResize="0"/>
                   </pic:nvPicPr>
                   <pic:blipFill>
@@ -2063,12 +2063,12 @@
           <wp:inline distB="114300" distT="114300" distL="114300" distR="114300">
             <wp:extent cx="5734050" cy="1283249"/>
             <wp:effectExtent b="0" l="0" r="0" t="0"/>
-            <wp:docPr id="17" name="image1.png"/>
+            <wp:docPr id="17" name="image5.png"/>
             <a:graphic>
               <a:graphicData uri="http://schemas.openxmlformats.org/drawingml/2006/picture">
                 <pic:pic>
                   <pic:nvPicPr>
-                    <pic:cNvPr id="0" name="image1.png"/>
+                    <pic:cNvPr id="0" name="image5.png"/>
                     <pic:cNvPicPr preferRelativeResize="0"/>
                   </pic:nvPicPr>
                   <pic:blipFill>
@@ -2125,12 +2125,12 @@
           <wp:inline distB="114300" distT="114300" distL="114300" distR="114300">
             <wp:extent cx="5731200" cy="2006600"/>
             <wp:effectExtent b="0" l="0" r="0" t="0"/>
-            <wp:docPr id="14" name="image12.png"/>
+            <wp:docPr id="14" name="image14.png"/>
             <a:graphic>
               <a:graphicData uri="http://schemas.openxmlformats.org/drawingml/2006/picture">
                 <pic:pic>
                   <pic:nvPicPr>
-                    <pic:cNvPr id="0" name="image12.png"/>
+                    <pic:cNvPr id="0" name="image14.png"/>
                     <pic:cNvPicPr preferRelativeResize="0"/>
                   </pic:nvPicPr>
                   <pic:blipFill>
@@ -2182,12 +2182,12 @@
           <wp:inline distB="114300" distT="114300" distL="114300" distR="114300">
             <wp:extent cx="5731200" cy="3073400"/>
             <wp:effectExtent b="0" l="0" r="0" t="0"/>
-            <wp:docPr id="7" name="image4.png"/>
+            <wp:docPr id="7" name="image2.png"/>
             <a:graphic>
               <a:graphicData uri="http://schemas.openxmlformats.org/drawingml/2006/picture">
                 <pic:pic>
                   <pic:nvPicPr>
-                    <pic:cNvPr id="0" name="image4.png"/>
+                    <pic:cNvPr id="0" name="image2.png"/>
                     <pic:cNvPicPr preferRelativeResize="0"/>
                   </pic:nvPicPr>
                   <pic:blipFill>
@@ -2315,12 +2315,12 @@
           <wp:inline distB="114300" distT="114300" distL="114300" distR="114300">
             <wp:extent cx="5731200" cy="3708400"/>
             <wp:effectExtent b="0" l="0" r="0" t="0"/>
-            <wp:docPr id="6" name="image3.png"/>
+            <wp:docPr id="6" name="image4.png"/>
             <a:graphic>
               <a:graphicData uri="http://schemas.openxmlformats.org/drawingml/2006/picture">
                 <pic:pic>
                   <pic:nvPicPr>
-                    <pic:cNvPr id="0" name="image3.png"/>
+                    <pic:cNvPr id="0" name="image4.png"/>
                     <pic:cNvPicPr preferRelativeResize="0"/>
                   </pic:nvPicPr>
                   <pic:blipFill>
@@ -2384,12 +2384,12 @@
           <wp:inline distB="114300" distT="114300" distL="114300" distR="114300">
             <wp:extent cx="5731200" cy="4216400"/>
             <wp:effectExtent b="0" l="0" r="0" t="0"/>
-            <wp:docPr id="13" name="image11.png"/>
+            <wp:docPr id="13" name="image10.png"/>
             <a:graphic>
               <a:graphicData uri="http://schemas.openxmlformats.org/drawingml/2006/picture">
                 <pic:pic>
                   <pic:nvPicPr>
-                    <pic:cNvPr id="0" name="image11.png"/>
+                    <pic:cNvPr id="0" name="image10.png"/>
                     <pic:cNvPicPr preferRelativeResize="0"/>
                   </pic:nvPicPr>
                   <pic:blipFill>
@@ -2477,12 +2477,12 @@
           <wp:inline distB="114300" distT="114300" distL="114300" distR="114300">
             <wp:extent cx="1833563" cy="1026066"/>
             <wp:effectExtent b="0" l="0" r="0" t="0"/>
-            <wp:docPr id="16" name="image9.png"/>
+            <wp:docPr id="16" name="image12.png"/>
             <a:graphic>
               <a:graphicData uri="http://schemas.openxmlformats.org/drawingml/2006/picture">
                 <pic:pic>
                   <pic:nvPicPr>
-                    <pic:cNvPr id="0" name="image9.png"/>
+                    <pic:cNvPr id="0" name="image12.png"/>
                     <pic:cNvPicPr preferRelativeResize="0"/>
                   </pic:nvPicPr>
                   <pic:blipFill>
@@ -2551,12 +2551,12 @@
           <wp:inline distB="114300" distT="114300" distL="114300" distR="114300">
             <wp:extent cx="6807675" cy="3656524"/>
             <wp:effectExtent b="0" l="0" r="0" t="0"/>
-            <wp:docPr id="11" name="image13.png"/>
+            <wp:docPr id="11" name="image7.png"/>
             <a:graphic>
               <a:graphicData uri="http://schemas.openxmlformats.org/drawingml/2006/picture">
                 <pic:pic>
                   <pic:nvPicPr>
-                    <pic:cNvPr id="0" name="image13.png"/>
+                    <pic:cNvPr id="0" name="image7.png"/>
                     <pic:cNvPicPr preferRelativeResize="0"/>
                   </pic:nvPicPr>
                   <pic:blipFill>
@@ -2638,12 +2638,12 @@
           <wp:inline distB="114300" distT="114300" distL="114300" distR="114300">
             <wp:extent cx="5731200" cy="3073400"/>
             <wp:effectExtent b="0" l="0" r="0" t="0"/>
-            <wp:docPr id="5" name="image18.png"/>
+            <wp:docPr id="5" name="image15.png"/>
             <a:graphic>
               <a:graphicData uri="http://schemas.openxmlformats.org/drawingml/2006/picture">
                 <pic:pic>
                   <pic:nvPicPr>
-                    <pic:cNvPr id="0" name="image18.png"/>
+                    <pic:cNvPr id="0" name="image15.png"/>
                     <pic:cNvPicPr preferRelativeResize="0"/>
                   </pic:nvPicPr>
                   <pic:blipFill>
@@ -2703,12 +2703,12 @@
           <wp:inline distB="114300" distT="114300" distL="114300" distR="114300">
             <wp:extent cx="5731200" cy="4521200"/>
             <wp:effectExtent b="0" l="0" r="0" t="0"/>
-            <wp:docPr id="2" name="image5.png"/>
+            <wp:docPr id="2" name="image3.png"/>
             <a:graphic>
               <a:graphicData uri="http://schemas.openxmlformats.org/drawingml/2006/picture">
                 <pic:pic>
                   <pic:nvPicPr>
-                    <pic:cNvPr id="0" name="image5.png"/>
+                    <pic:cNvPr id="0" name="image3.png"/>
                     <pic:cNvPicPr preferRelativeResize="0"/>
                   </pic:nvPicPr>
                   <pic:blipFill>
@@ -2771,12 +2771,12 @@
           <wp:inline distB="114300" distT="114300" distL="114300" distR="114300">
             <wp:extent cx="5731200" cy="3073400"/>
             <wp:effectExtent b="0" l="0" r="0" t="0"/>
-            <wp:docPr id="9" name="image16.png"/>
+            <wp:docPr id="9" name="image18.png"/>
             <a:graphic>
               <a:graphicData uri="http://schemas.openxmlformats.org/drawingml/2006/picture">
                 <pic:pic>
                   <pic:nvPicPr>
-                    <pic:cNvPr id="0" name="image16.png"/>
+                    <pic:cNvPr id="0" name="image18.png"/>
                     <pic:cNvPicPr preferRelativeResize="0"/>
                   </pic:nvPicPr>
                   <pic:blipFill>

</xml_diff>